<commit_message>
implemented accessing document SdtElements (fields) using special collection
</commit_message>
<xml_diff>
--- a/src/Foxby.Core.Tests/Resources/WithSdtElements.docx
+++ b/src/Foxby.Core.Tests/Resources/WithSdtElements.docx
@@ -5,7 +5,7 @@
     <w:sdt>
       <w:sdtPr>
         <w:alias w:val="BlockField"/>
-        <w:tag w:val="BlockField"/>
+        <w:tag w:val="FirstTag"/>
         <w:id w:val="3273702"/>
         <w:placeholder>
           <w:docPart w:val="DefaultPlaceholder_22675703"/>
@@ -43,7 +43,7 @@
       <w:sdt>
         <w:sdtPr>
           <w:alias w:val="InlineField"/>
-          <w:tag w:val="InlineField"/>
+          <w:tag w:val="SecondTag"/>
           <w:id w:val="3273704"/>
           <w:placeholder>
             <w:docPart w:val="DefaultPlaceholder_22675703"/>
@@ -233,6 +233,7 @@
   <w:style w:type="paragraph" w:default="1" w:styleId="a">
     <w:name w:val="Normal"/>
     <w:qFormat/>
+    <w:rsid w:val="00F203A2"/>
   </w:style>
   <w:style w:type="character" w:default="1" w:styleId="a0">
     <w:name w:val="Default Paragraph Font"/>
@@ -356,10 +357,11 @@
   </w:font>
   <w:font w:name="Tahoma">
     <w:panose1 w:val="020B0604030504040204"/>
-    <w:charset w:val="CC"/>
+    <w:charset w:val="00"/>
     <w:family w:val="swiss"/>
+    <w:notTrueType/>
     <w:pitch w:val="variable"/>
-    <w:sig w:usb0="E1002EFF" w:usb1="C000605B" w:usb2="00000029" w:usb3="00000000" w:csb0="000101FF" w:csb1="00000000"/>
+    <w:sig w:usb0="00000003" w:usb1="00000000" w:usb2="00000000" w:usb3="00000000" w:csb0="00000001" w:csb1="00000000"/>
   </w:font>
   <w:font w:name="Cambria">
     <w:panose1 w:val="02040503050406030204"/>
@@ -382,6 +384,7 @@
   <w:rsids>
     <w:rsidRoot w:val="00670AEB"/>
     <w:rsid w:val="00670AEB"/>
+    <w:rsid w:val="00842901"/>
     <w:rsid w:val="00DE23A5"/>
   </w:rsids>
   <m:mathPr>
@@ -563,6 +566,7 @@
   <w:style w:type="paragraph" w:default="1" w:styleId="a">
     <w:name w:val="Normal"/>
     <w:qFormat/>
+    <w:rsid w:val="00842901"/>
   </w:style>
   <w:style w:type="character" w:default="1" w:styleId="a0">
     <w:name w:val="Default Paragraph Font"/>

</xml_diff>